<commit_message>
finish the function One
</commit_message>
<xml_diff>
--- a/work.docx
+++ b/work.docx
@@ -8,6 +8,38 @@
         <w:bidi w:val="0"/>
         <w:jc w:val="center"/>
         <w:rPr>
+          <w:rFonts w:hint="eastAsia"/>
+          <w:lang w:val="en-US" w:eastAsia="zh-CN"/>
+        </w:rPr>
+      </w:pPr>
+      <w:r>
+        <w:rPr>
+          <w:rFonts w:hint="eastAsia"/>
+          <w:lang w:val="en-US" w:eastAsia="zh-CN"/>
+        </w:rPr>
+        <w:t>The Team Work</w:t>
+      </w:r>
+    </w:p>
+    <w:p>
+      <w:pPr>
+        <w:pStyle w:val="3"/>
+        <w:bidi w:val="0"/>
+        <w:rPr>
+          <w:rFonts w:hint="eastAsia"/>
+          <w:lang w:val="en-US" w:eastAsia="zh-CN"/>
+        </w:rPr>
+      </w:pPr>
+      <w:r>
+        <w:rPr>
+          <w:rFonts w:hint="eastAsia"/>
+          <w:lang w:val="en-US" w:eastAsia="zh-CN"/>
+        </w:rPr>
+        <w:t>一.Function One</w:t>
+      </w:r>
+    </w:p>
+    <w:p>
+      <w:pPr>
+        <w:rPr>
           <w:rFonts w:hint="default"/>
           <w:lang w:val="en-US" w:eastAsia="zh-CN"/>
         </w:rPr>
@@ -17,7 +49,7 @@
           <w:rFonts w:hint="eastAsia"/>
           <w:lang w:val="en-US" w:eastAsia="zh-CN"/>
         </w:rPr>
-        <w:t>The Team Work</w:t>
+        <w:t>The first Function</w:t>
       </w:r>
       <w:bookmarkStart w:id="0" w:name="_GoBack"/>
       <w:bookmarkEnd w:id="0"/>

</xml_diff>

<commit_message>
finish the function three
</commit_message>
<xml_diff>
--- a/work.docx
+++ b/work.docx
@@ -8,6 +8,45 @@
         <w:bidi w:val="0"/>
         <w:jc w:val="center"/>
         <w:rPr>
+          <w:rFonts w:hint="eastAsia"/>
+          <w:lang w:val="en-US" w:eastAsia="zh-CN"/>
+        </w:rPr>
+      </w:pPr>
+      <w:r>
+        <w:rPr>
+          <w:rFonts w:hint="eastAsia"/>
+          <w:lang w:val="en-US" w:eastAsia="zh-CN"/>
+        </w:rPr>
+        <w:t>The Team Work</w:t>
+      </w:r>
+    </w:p>
+    <w:p>
+      <w:pPr>
+        <w:pStyle w:val="3"/>
+        <w:numPr>
+          <w:ilvl w:val="0"/>
+          <w:numId w:val="1"/>
+        </w:numPr>
+        <w:bidi w:val="0"/>
+        <w:rPr>
+          <w:rFonts w:hint="eastAsia"/>
+          <w:lang w:val="en-US" w:eastAsia="zh-CN"/>
+        </w:rPr>
+      </w:pPr>
+      <w:r>
+        <w:rPr>
+          <w:rFonts w:hint="eastAsia"/>
+          <w:lang w:val="en-US" w:eastAsia="zh-CN"/>
+        </w:rPr>
+        <w:t>Funtion Three</w:t>
+      </w:r>
+    </w:p>
+    <w:p>
+      <w:pPr>
+        <w:numPr>
+          <w:numId w:val="0"/>
+        </w:numPr>
+        <w:rPr>
           <w:rFonts w:hint="default"/>
           <w:lang w:val="en-US" w:eastAsia="zh-CN"/>
         </w:rPr>
@@ -17,7 +56,7 @@
           <w:rFonts w:hint="eastAsia"/>
           <w:lang w:val="en-US" w:eastAsia="zh-CN"/>
         </w:rPr>
-        <w:t>The Team Work</w:t>
+        <w:t>The function Three</w:t>
       </w:r>
       <w:bookmarkStart w:id="0" w:name="_GoBack"/>
       <w:bookmarkEnd w:id="0"/>
@@ -30,6 +69,33 @@
     </w:sectPr>
   </w:body>
 </w:document>
+</file>
+
+<file path=word/numbering.xml><?xml version="1.0" encoding="utf-8"?>
+<w:numbering xmlns:wpc="http://schemas.microsoft.com/office/word/2010/wordprocessingCanvas" xmlns:mc="http://schemas.openxmlformats.org/markup-compatibility/2006" xmlns:o="urn:schemas-microsoft-com:office:office" xmlns:r="http://schemas.openxmlformats.org/officeDocument/2006/relationships" xmlns:m="http://schemas.openxmlformats.org/officeDocument/2006/math" xmlns:v="urn:schemas-microsoft-com:vml" xmlns:wp14="http://schemas.microsoft.com/office/word/2010/wordprocessingDrawing" xmlns:wp="http://schemas.openxmlformats.org/drawingml/2006/wordprocessingDrawing" xmlns:w10="urn:schemas-microsoft-com:office:word" xmlns:w="http://schemas.openxmlformats.org/wordprocessingml/2006/main" xmlns:w14="http://schemas.microsoft.com/office/word/2010/wordml" xmlns:wpg="http://schemas.microsoft.com/office/word/2010/wordprocessingGroup" xmlns:wpi="http://schemas.microsoft.com/office/word/2010/wordprocessingInk" xmlns:wne="http://schemas.microsoft.com/office/word/2006/wordml" xmlns:wps="http://schemas.microsoft.com/office/word/2010/wordprocessingShape" mc:Ignorable="w14 wp14">
+  <w:abstractNum w:abstractNumId="0">
+    <w:nsid w:val="1AD4B2AA"/>
+    <w:multiLevelType w:val="singleLevel"/>
+    <w:tmpl w:val="1AD4B2AA"/>
+    <w:lvl w:ilvl="0" w:tentative="0">
+      <w:start w:val="3"/>
+      <w:numFmt w:val="chineseCounting"/>
+      <w:lvlText w:val="%1."/>
+      <w:lvlJc w:val="left"/>
+      <w:pPr>
+        <w:tabs>
+          <w:tab w:val="left" w:pos="312"/>
+        </w:tabs>
+      </w:pPr>
+      <w:rPr>
+        <w:rFonts w:hint="eastAsia"/>
+      </w:rPr>
+    </w:lvl>
+  </w:abstractNum>
+  <w:num w:numId="1">
+    <w:abstractNumId w:val="0"/>
+  </w:num>
+</w:numbering>
 </file>
 
 <file path=word/styles.xml><?xml version="1.0" encoding="utf-8"?>
@@ -145,7 +211,7 @@
     <w:lsdException w:unhideWhenUsed="0" w:uiPriority="0" w:semiHidden="0" w:name="HTML Sample"/>
     <w:lsdException w:unhideWhenUsed="0" w:uiPriority="0" w:semiHidden="0" w:name="HTML Typewriter"/>
     <w:lsdException w:unhideWhenUsed="0" w:uiPriority="0" w:semiHidden="0" w:name="HTML Variable"/>
-    <w:lsdException w:unhideWhenUsed="0" w:uiPriority="0" w:name="Normal Table"/>
+    <w:lsdException w:qFormat="1" w:unhideWhenUsed="0" w:uiPriority="0" w:name="Normal Table"/>
     <w:lsdException w:unhideWhenUsed="0" w:uiPriority="0" w:semiHidden="0" w:name="annotation subject"/>
     <w:lsdException w:unhideWhenUsed="0" w:uiPriority="0" w:semiHidden="0" w:name="Table Simple 1"/>
     <w:lsdException w:unhideWhenUsed="0" w:uiPriority="0" w:semiHidden="0" w:name="Table Simple 2"/>
@@ -352,6 +418,7 @@
   <w:style w:type="table" w:default="1" w:styleId="4">
     <w:name w:val="Normal Table"/>
     <w:semiHidden/>
+    <w:qFormat/>
     <w:uiPriority w:val="0"/>
     <w:tblPr>
       <w:tblCellMar>

</xml_diff>